<commit_message>
should complete the SE restriction-blank for now
</commit_message>
<xml_diff>
--- a/Docs/Non-functional-Req.docx
+++ b/Docs/Non-functional-Req.docx
@@ -53,6 +53,16 @@
           <w:sz w:val="32"/>
           <w:szCs w:val="32"/>
           <w:u w:val="single"/>
+          <w:rtl/>
+          <w:lang w:val="en-US"/>
+        </w:rPr>
+        <w:br/>
+      </w:r>
+      <w:r>
+        <w:rPr>
+          <w:sz w:val="32"/>
+          <w:szCs w:val="32"/>
+          <w:u w:val="single"/>
           <w:lang w:val="en-US"/>
         </w:rPr>
         <w:t>Performance Constraints</w:t>
@@ -729,25 +739,7 @@
           <w:szCs w:val="24"/>
           <w:lang w:val="en-US"/>
         </w:rPr>
-        <w:t xml:space="preserve">The system must be compatible with popular OS systems for both pc and cellphone devices (android, </w:t>
-      </w:r>
-      <w:proofErr w:type="gramStart"/>
-      <w:r>
-        <w:rPr>
-          <w:sz w:val="24"/>
-          <w:szCs w:val="24"/>
-          <w:lang w:val="en-US"/>
-        </w:rPr>
-        <w:t>iOS</w:t>
-      </w:r>
-      <w:proofErr w:type="gramEnd"/>
-      <w:r>
-        <w:rPr>
-          <w:sz w:val="24"/>
-          <w:szCs w:val="24"/>
-          <w:lang w:val="en-US"/>
-        </w:rPr>
-        <w:t xml:space="preserve"> and Microsoft)</w:t>
+        <w:t>The system must be compatible with popular OS systems for both pc and cellphone devices (android, iOS and Microsoft)</w:t>
       </w:r>
       <w:r>
         <w:rPr>
@@ -862,6 +854,7 @@
           <w:szCs w:val="24"/>
           <w:lang w:val="en-US"/>
         </w:rPr>
+        <w:lastRenderedPageBreak/>
         <w:t xml:space="preserve">2. </w:t>
       </w:r>
       <w:r>
@@ -882,16 +875,14 @@
         </w:rPr>
         <w:t xml:space="preserve">The system must be easy to use, self-explanatory and to </w:t>
       </w:r>
-      <w:proofErr w:type="gramStart"/>
-      <w:r>
-        <w:rPr>
-          <w:sz w:val="24"/>
-          <w:szCs w:val="24"/>
-          <w:lang w:val="en-US"/>
-        </w:rPr>
-        <w:t>provide assistance to</w:t>
-      </w:r>
-      <w:proofErr w:type="gramEnd"/>
+      <w:r>
+        <w:rPr>
+          <w:sz w:val="24"/>
+          <w:szCs w:val="24"/>
+          <w:lang w:val="en-US"/>
+        </w:rPr>
+        <w:t>aid</w:t>
+      </w:r>
       <w:r>
         <w:rPr>
           <w:sz w:val="24"/>
@@ -928,25 +919,438 @@
       </w:r>
       <w:r>
         <w:rPr>
-          <w:sz w:val="24"/>
-          <w:szCs w:val="24"/>
-          <w:lang w:val="en-US"/>
-        </w:rPr>
-        <w:lastRenderedPageBreak/>
-        <w:br/>
-      </w:r>
-      <w:r>
-        <w:rPr>
-          <w:sz w:val="24"/>
-          <w:szCs w:val="24"/>
-          <w:lang w:val="en-US"/>
-        </w:rPr>
-        <w:br/>
-      </w:r>
-      <w:r>
-        <w:rPr>
-          <w:sz w:val="24"/>
-          <w:szCs w:val="24"/>
+          <w:sz w:val="28"/>
+          <w:szCs w:val="28"/>
+          <w:u w:val="single"/>
+        </w:rPr>
+        <w:t>Availability</w:t>
+      </w:r>
+      <w:r>
+        <w:rPr>
+          <w:sz w:val="24"/>
+          <w:szCs w:val="24"/>
+          <w:lang w:val="en-US"/>
+        </w:rPr>
+        <w:br/>
+        <w:t xml:space="preserve">1. The system must be available to the user </w:t>
+      </w:r>
+      <w:r>
+        <w:rPr>
+          <w:sz w:val="24"/>
+          <w:szCs w:val="24"/>
+          <w:lang w:val="en-US"/>
+        </w:rPr>
+        <w:t>99% of the</w:t>
+      </w:r>
+      <w:r>
+        <w:rPr>
+          <w:sz w:val="24"/>
+          <w:szCs w:val="24"/>
+          <w:lang w:val="en-US"/>
+        </w:rPr>
+        <w:t xml:space="preserve"> time</w:t>
+      </w:r>
+      <w:r>
+        <w:rPr>
+          <w:sz w:val="24"/>
+          <w:szCs w:val="24"/>
+          <w:lang w:val="en-US"/>
+        </w:rPr>
+        <w:t xml:space="preserve"> (1% for scheduled maintenance)</w:t>
+      </w:r>
+      <w:r>
+        <w:rPr>
+          <w:sz w:val="24"/>
+          <w:szCs w:val="24"/>
+          <w:lang w:val="en-US"/>
+        </w:rPr>
+        <w:t>.</w:t>
+      </w:r>
+    </w:p>
+    <w:p>
+      <w:pPr>
+        <w:rPr>
+          <w:sz w:val="24"/>
+          <w:szCs w:val="24"/>
+          <w:lang w:val="en-US"/>
+        </w:rPr>
+      </w:pPr>
+      <w:r>
+        <w:rPr>
+          <w:sz w:val="28"/>
+          <w:szCs w:val="28"/>
+          <w:u w:val="single"/>
+          <w:lang w:val="en-US"/>
+        </w:rPr>
+        <w:t>Platform Constraints</w:t>
+      </w:r>
+      <w:r>
+        <w:rPr>
+          <w:sz w:val="28"/>
+          <w:szCs w:val="28"/>
+          <w:u w:val="single"/>
+          <w:lang w:val="en-US"/>
+        </w:rPr>
+        <w:br/>
+      </w:r>
+      <w:r>
+        <w:rPr>
+          <w:sz w:val="24"/>
+          <w:szCs w:val="24"/>
+          <w:lang w:val="en-US"/>
+        </w:rPr>
+        <w:t>1.</w:t>
+      </w:r>
+      <w:r>
+        <w:rPr>
+          <w:b/>
+          <w:bCs/>
+          <w:sz w:val="24"/>
+          <w:szCs w:val="24"/>
+          <w:lang w:val="en-US"/>
+        </w:rPr>
+        <w:t xml:space="preserve">Dev tools: </w:t>
+      </w:r>
+      <w:r>
+        <w:rPr>
+          <w:sz w:val="24"/>
+          <w:szCs w:val="24"/>
+          <w:lang w:val="en-US"/>
+        </w:rPr>
+        <w:t>The system development utilizes Unity for the Front-End and Python for the Back-End along with MongoDB database and docker.</w:t>
+      </w:r>
+      <w:r>
+        <w:rPr>
+          <w:sz w:val="24"/>
+          <w:szCs w:val="24"/>
+          <w:lang w:val="en-US"/>
+        </w:rPr>
+        <w:br/>
+        <w:t>2.</w:t>
+      </w:r>
+      <w:r>
+        <w:rPr>
+          <w:b/>
+          <w:bCs/>
+          <w:sz w:val="24"/>
+          <w:szCs w:val="24"/>
+          <w:lang w:val="en-US"/>
+        </w:rPr>
+        <w:t xml:space="preserve"> </w:t>
+      </w:r>
+      <w:r>
+        <w:rPr>
+          <w:b/>
+          <w:bCs/>
+          <w:sz w:val="24"/>
+          <w:szCs w:val="24"/>
+          <w:lang w:val="en-US"/>
+        </w:rPr>
+        <w:t>L</w:t>
+      </w:r>
+      <w:r>
+        <w:rPr>
+          <w:b/>
+          <w:bCs/>
+          <w:sz w:val="24"/>
+          <w:szCs w:val="24"/>
+          <w:lang w:val="en-US"/>
+        </w:rPr>
+        <w:t>ibraries</w:t>
+      </w:r>
+      <w:r>
+        <w:rPr>
+          <w:b/>
+          <w:bCs/>
+          <w:sz w:val="24"/>
+          <w:szCs w:val="24"/>
+          <w:lang w:val="en-US"/>
+        </w:rPr>
+        <w:t xml:space="preserve">: </w:t>
+      </w:r>
+      <w:r>
+        <w:rPr>
+          <w:sz w:val="24"/>
+          <w:szCs w:val="24"/>
+          <w:lang w:val="en-US"/>
+        </w:rPr>
+        <w:t>The system will use (</w:t>
+      </w:r>
+      <w:r>
+        <w:rPr>
+          <w:b/>
+          <w:bCs/>
+          <w:sz w:val="24"/>
+          <w:szCs w:val="24"/>
+          <w:lang w:val="en-US"/>
+        </w:rPr>
+        <w:t xml:space="preserve">TODO: </w:t>
+      </w:r>
+      <w:r>
+        <w:rPr>
+          <w:sz w:val="24"/>
+          <w:szCs w:val="24"/>
+          <w:lang w:val="en-US"/>
+        </w:rPr>
+        <w:t>what libraries)</w:t>
+      </w:r>
+      <w:r>
+        <w:rPr>
+          <w:sz w:val="24"/>
+          <w:szCs w:val="24"/>
+          <w:lang w:val="en-US"/>
+        </w:rPr>
+        <w:br/>
+        <w:t xml:space="preserve">3. </w:t>
+      </w:r>
+      <w:r>
+        <w:rPr>
+          <w:b/>
+          <w:bCs/>
+          <w:sz w:val="24"/>
+          <w:szCs w:val="24"/>
+          <w:lang w:val="en-US"/>
+        </w:rPr>
+        <w:t xml:space="preserve">Audio: </w:t>
+      </w:r>
+      <w:r>
+        <w:rPr>
+          <w:sz w:val="24"/>
+          <w:szCs w:val="24"/>
+          <w:lang w:val="en-US"/>
+        </w:rPr>
+        <w:t>The system will be able to process wave and mp3 audio files.</w:t>
+      </w:r>
+    </w:p>
+    <w:p>
+      <w:pPr>
+        <w:rPr>
+          <w:b/>
+          <w:bCs/>
+          <w:sz w:val="24"/>
+          <w:szCs w:val="24"/>
+          <w:lang w:val="en-US"/>
+        </w:rPr>
+      </w:pPr>
+      <w:r>
+        <w:rPr>
+          <w:sz w:val="28"/>
+          <w:szCs w:val="28"/>
+          <w:u w:val="single"/>
+        </w:rPr>
+        <w:t>SE Project constraints</w:t>
+      </w:r>
+      <w:r>
+        <w:rPr>
+          <w:sz w:val="24"/>
+          <w:szCs w:val="24"/>
+          <w:lang w:val="en-US"/>
+        </w:rPr>
+        <w:br/>
+      </w:r>
+      <w:r>
+        <w:rPr>
+          <w:b/>
+          <w:bCs/>
+          <w:sz w:val="24"/>
+          <w:szCs w:val="24"/>
+          <w:lang w:val="en-US"/>
+        </w:rPr>
+        <w:t>TODO</w:t>
+      </w:r>
+    </w:p>
+    <w:p>
+      <w:pPr>
+        <w:rPr>
+          <w:sz w:val="28"/>
+          <w:szCs w:val="28"/>
+          <w:u w:val="single"/>
+          <w:lang w:val="en-US"/>
+        </w:rPr>
+      </w:pPr>
+      <w:r>
+        <w:rPr>
+          <w:sz w:val="28"/>
+          <w:szCs w:val="28"/>
+          <w:u w:val="single"/>
+        </w:rPr>
+        <w:t>Special restrictions &amp; limitations</w:t>
+      </w:r>
+      <w:r>
+        <w:rPr>
+          <w:sz w:val="28"/>
+          <w:szCs w:val="28"/>
+          <w:u w:val="single"/>
+          <w:lang w:val="en-US"/>
+        </w:rPr>
+        <w:br/>
+      </w:r>
+      <w:r>
+        <w:rPr>
+          <w:sz w:val="24"/>
+          <w:szCs w:val="24"/>
+          <w:lang w:val="en-US"/>
+        </w:rPr>
+        <w:t>1.</w:t>
+      </w:r>
+      <w:r>
+        <w:rPr>
+          <w:b/>
+          <w:bCs/>
+          <w:sz w:val="24"/>
+          <w:szCs w:val="24"/>
+          <w:lang w:val="en-US"/>
+        </w:rPr>
+        <w:t xml:space="preserve">Hebrew Support: </w:t>
+      </w:r>
+      <w:r>
+        <w:rPr>
+          <w:sz w:val="24"/>
+          <w:szCs w:val="24"/>
+          <w:lang w:val="en-US"/>
+        </w:rPr>
+        <w:t>unfortunately, there are no good speech to text modules to support word fixing in the program feedback.</w:t>
+      </w:r>
+      <w:r>
+        <w:rPr>
+          <w:sz w:val="24"/>
+          <w:szCs w:val="24"/>
+          <w:lang w:val="en-US"/>
+        </w:rPr>
+        <w:br/>
+        <w:t xml:space="preserve">2. </w:t>
+      </w:r>
+      <w:r>
+        <w:rPr>
+          <w:b/>
+          <w:bCs/>
+          <w:sz w:val="24"/>
+          <w:szCs w:val="24"/>
+          <w:lang w:val="en-US"/>
+        </w:rPr>
+        <w:t xml:space="preserve">Scalability: </w:t>
+      </w:r>
+      <w:r>
+        <w:rPr>
+          <w:sz w:val="24"/>
+          <w:szCs w:val="24"/>
+          <w:lang w:val="en-US"/>
+        </w:rPr>
+        <w:t xml:space="preserve">The system must be as generic as possible so it will </w:t>
+      </w:r>
+      <w:proofErr w:type="spellStart"/>
+      <w:r>
+        <w:rPr>
+          <w:sz w:val="24"/>
+          <w:szCs w:val="24"/>
+          <w:lang w:val="en-US"/>
+        </w:rPr>
+        <w:t>e</w:t>
+      </w:r>
+      <w:proofErr w:type="spellEnd"/>
+      <w:r>
+        <w:rPr>
+          <w:sz w:val="24"/>
+          <w:szCs w:val="24"/>
+          <w:lang w:val="en-US"/>
+        </w:rPr>
+        <w:t xml:space="preserve"> extendable to more languages as tools like </w:t>
+      </w:r>
+      <w:proofErr w:type="spellStart"/>
+      <w:r>
+        <w:rPr>
+          <w:sz w:val="24"/>
+          <w:szCs w:val="24"/>
+          <w:lang w:val="en-US"/>
+        </w:rPr>
+        <w:t>nlp</w:t>
+      </w:r>
+      <w:proofErr w:type="spellEnd"/>
+      <w:r>
+        <w:rPr>
+          <w:sz w:val="24"/>
+          <w:szCs w:val="24"/>
+          <w:lang w:val="en-US"/>
+        </w:rPr>
+        <w:t xml:space="preserve"> and speech to text will catch the gap between them and English</w:t>
+      </w:r>
+      <w:r>
+        <w:rPr>
+          <w:sz w:val="24"/>
+          <w:szCs w:val="24"/>
+          <w:lang w:val="en-US"/>
+        </w:rPr>
+        <w:br/>
+        <w:t xml:space="preserve">3. </w:t>
+      </w:r>
+      <w:r>
+        <w:rPr>
+          <w:b/>
+          <w:bCs/>
+          <w:sz w:val="24"/>
+          <w:szCs w:val="24"/>
+          <w:lang w:val="en-US"/>
+        </w:rPr>
+        <w:t xml:space="preserve">CPU Usage: </w:t>
+      </w:r>
+      <w:r>
+        <w:rPr>
+          <w:sz w:val="24"/>
+          <w:szCs w:val="24"/>
+          <w:lang w:val="en-US"/>
+        </w:rPr>
+        <w:t>The system should take no more than 20% of the device CPU</w:t>
+      </w:r>
+      <w:r>
+        <w:rPr>
+          <w:sz w:val="24"/>
+          <w:szCs w:val="24"/>
+          <w:lang w:val="en-US"/>
+        </w:rPr>
+        <w:br/>
+        <w:t xml:space="preserve">4. </w:t>
+      </w:r>
+      <w:r>
+        <w:rPr>
+          <w:b/>
+          <w:bCs/>
+          <w:sz w:val="24"/>
+          <w:szCs w:val="24"/>
+          <w:lang w:val="en-US"/>
+        </w:rPr>
+        <w:t xml:space="preserve">Memory: </w:t>
+      </w:r>
+      <w:r>
+        <w:rPr>
+          <w:sz w:val="24"/>
+          <w:szCs w:val="24"/>
+          <w:lang w:val="en-US"/>
+        </w:rPr>
+        <w:t>Since the system will be installed on the user phones the app should be no more than 5MB</w:t>
+      </w:r>
+      <w:r>
+        <w:rPr>
+          <w:sz w:val="28"/>
+          <w:szCs w:val="28"/>
+          <w:u w:val="single"/>
+          <w:lang w:val="en-US"/>
+        </w:rPr>
+        <w:br/>
+      </w:r>
+      <w:r>
+        <w:rPr>
+          <w:sz w:val="28"/>
+          <w:szCs w:val="28"/>
+          <w:u w:val="single"/>
+          <w:lang w:val="en-US"/>
+        </w:rPr>
+        <w:br/>
+      </w:r>
+      <w:r>
+        <w:rPr>
+          <w:sz w:val="28"/>
+          <w:szCs w:val="28"/>
+          <w:u w:val="single"/>
           <w:lang w:val="en-US"/>
         </w:rPr>
         <w:br/>

</xml_diff>

<commit_message>
only remain to finish SE contraints
</commit_message>
<xml_diff>
--- a/Docs/Non-functional-Req.docx
+++ b/Docs/Non-functional-Req.docx
@@ -42,9 +42,8 @@
     <w:p>
       <w:pPr>
         <w:rPr>
-          <w:sz w:val="32"/>
-          <w:szCs w:val="32"/>
-          <w:u w:val="single"/>
+          <w:sz w:val="24"/>
+          <w:szCs w:val="24"/>
           <w:lang w:val="en-US"/>
         </w:rPr>
       </w:pPr>
@@ -67,6 +66,64 @@
         </w:rPr>
         <w:t>Performance Constraints</w:t>
       </w:r>
+      <w:r>
+        <w:rPr>
+          <w:sz w:val="28"/>
+          <w:szCs w:val="28"/>
+          <w:lang w:val="en-US"/>
+        </w:rPr>
+        <w:br/>
+      </w:r>
+      <w:r>
+        <w:rPr>
+          <w:sz w:val="24"/>
+          <w:szCs w:val="24"/>
+          <w:lang w:val="en-US"/>
+        </w:rPr>
+        <w:t xml:space="preserve">1. </w:t>
+      </w:r>
+      <w:r>
+        <w:rPr>
+          <w:b/>
+          <w:bCs/>
+          <w:sz w:val="24"/>
+          <w:szCs w:val="24"/>
+          <w:lang w:val="en-US"/>
+        </w:rPr>
+        <w:t>Throughput</w:t>
+      </w:r>
+      <w:r>
+        <w:rPr>
+          <w:sz w:val="24"/>
+          <w:szCs w:val="24"/>
+          <w:lang w:val="en-US"/>
+        </w:rPr>
+        <w:t xml:space="preserve">: The system must be able to analyze and withstand a minimum of 100 concurrent users without failing or decreasing </w:t>
+      </w:r>
+      <w:r>
+        <w:rPr>
+          <w:sz w:val="24"/>
+          <w:szCs w:val="24"/>
+          <w:lang w:val="en-US"/>
+        </w:rPr>
+        <w:t>its</w:t>
+      </w:r>
+      <w:r>
+        <w:rPr>
+          <w:sz w:val="24"/>
+          <w:szCs w:val="24"/>
+          <w:lang w:val="en-US"/>
+        </w:rPr>
+        <w:t xml:space="preserve"> efficiency.</w:t>
+      </w:r>
+      <w:r>
+        <w:rPr>
+          <w:sz w:val="24"/>
+          <w:szCs w:val="24"/>
+          <w:lang w:val="en-US"/>
+        </w:rPr>
+        <w:br/>
+      </w:r>
     </w:p>
     <w:p>
       <w:pPr>
@@ -78,165 +135,217 @@
       </w:pPr>
       <w:r>
         <w:rPr>
+          <w:sz w:val="24"/>
+          <w:szCs w:val="24"/>
+          <w:lang w:val="en-US"/>
+        </w:rPr>
+        <w:t xml:space="preserve">2. </w:t>
+      </w:r>
+      <w:r>
+        <w:rPr>
+          <w:b/>
+          <w:bCs/>
+          <w:sz w:val="24"/>
+          <w:szCs w:val="24"/>
+          <w:lang w:val="en-US"/>
+        </w:rPr>
+        <w:t xml:space="preserve">Real-time: </w:t>
+      </w:r>
+      <w:r>
+        <w:rPr>
+          <w:sz w:val="24"/>
+          <w:szCs w:val="24"/>
+          <w:lang w:val="en-US"/>
+        </w:rPr>
+        <w:t xml:space="preserve">The system will </w:t>
+      </w:r>
+      <w:r>
+        <w:rPr>
+          <w:sz w:val="24"/>
+          <w:szCs w:val="24"/>
+          <w:lang w:val="en-US"/>
+        </w:rPr>
+        <w:t xml:space="preserve">perform real tome </w:t>
+      </w:r>
+      <w:r>
+        <w:rPr>
+          <w:sz w:val="24"/>
+          <w:szCs w:val="24"/>
+          <w:lang w:val="en-US"/>
+        </w:rPr>
+        <w:t>analy</w:t>
+      </w:r>
+      <w:r>
+        <w:rPr>
+          <w:sz w:val="24"/>
+          <w:szCs w:val="24"/>
+          <w:lang w:val="en-US"/>
+        </w:rPr>
+        <w:t>sis of the user’s recordings and will provide feedback during the coaching session.</w:t>
+      </w:r>
+    </w:p>
+    <w:p>
+      <w:pPr>
+        <w:rPr>
+          <w:sz w:val="24"/>
+          <w:szCs w:val="24"/>
+          <w:lang w:val="en-US"/>
+        </w:rPr>
+      </w:pPr>
+      <w:r>
+        <w:rPr>
+          <w:sz w:val="24"/>
+          <w:szCs w:val="24"/>
+          <w:lang w:val="en-US"/>
+        </w:rPr>
+        <w:t xml:space="preserve">3. </w:t>
+      </w:r>
+      <w:r>
+        <w:rPr>
+          <w:b/>
+          <w:bCs/>
+          <w:sz w:val="24"/>
+          <w:szCs w:val="24"/>
+          <w:lang w:val="en-US"/>
+        </w:rPr>
+        <w:t xml:space="preserve">Speed: </w:t>
+      </w:r>
+      <w:r>
+        <w:rPr>
+          <w:sz w:val="24"/>
+          <w:szCs w:val="24"/>
+          <w:lang w:val="en-US"/>
+        </w:rPr>
+        <w:t>The system should handle every action the user making (registration, login, logout etc.) in a minimum of 5 seconds</w:t>
+      </w:r>
+      <w:r>
+        <w:rPr>
+          <w:sz w:val="24"/>
+          <w:szCs w:val="24"/>
+          <w:lang w:val="en-US"/>
+        </w:rPr>
+        <w:t>.</w:t>
+      </w:r>
+    </w:p>
+    <w:p>
+      <w:pPr>
+        <w:rPr>
+          <w:sz w:val="24"/>
+          <w:szCs w:val="24"/>
+          <w:lang w:val="en-US"/>
+        </w:rPr>
+      </w:pPr>
+      <w:r>
+        <w:rPr>
+          <w:sz w:val="24"/>
+          <w:szCs w:val="24"/>
+          <w:lang w:val="en-US"/>
+        </w:rPr>
+        <w:t>4</w:t>
+      </w:r>
+      <w:r>
+        <w:rPr>
+          <w:sz w:val="24"/>
+          <w:szCs w:val="24"/>
+          <w:lang w:val="en-US"/>
+        </w:rPr>
+        <w:t xml:space="preserve">. </w:t>
+      </w:r>
+      <w:r>
+        <w:rPr>
+          <w:b/>
+          <w:bCs/>
+          <w:sz w:val="24"/>
+          <w:szCs w:val="24"/>
+          <w:lang w:val="en-US"/>
+        </w:rPr>
+        <w:t xml:space="preserve">CPU Usage: </w:t>
+      </w:r>
+      <w:r>
+        <w:rPr>
+          <w:sz w:val="24"/>
+          <w:szCs w:val="24"/>
+          <w:lang w:val="en-US"/>
+        </w:rPr>
+        <w:t>The system should take no more than 20% of the device CPU</w:t>
+      </w:r>
+    </w:p>
+    <w:p>
+      <w:pPr>
+        <w:rPr>
           <w:sz w:val="28"/>
           <w:szCs w:val="28"/>
           <w:u w:val="single"/>
           <w:lang w:val="en-US"/>
         </w:rPr>
-        <w:t>Speed</w:t>
-      </w:r>
-      <w:r>
-        <w:rPr>
-          <w:sz w:val="28"/>
-          <w:szCs w:val="28"/>
-          <w:lang w:val="en-US"/>
-        </w:rPr>
-        <w:t>:</w:t>
-      </w:r>
-      <w:r>
-        <w:rPr>
-          <w:sz w:val="28"/>
-          <w:szCs w:val="28"/>
-          <w:lang w:val="en-US"/>
-        </w:rPr>
-        <w:br/>
-      </w:r>
-      <w:r>
-        <w:rPr>
-          <w:sz w:val="24"/>
-          <w:szCs w:val="24"/>
-          <w:lang w:val="en-US"/>
-        </w:rPr>
-        <w:t xml:space="preserve">1. </w:t>
-      </w:r>
-      <w:r>
-        <w:rPr>
-          <w:b/>
-          <w:bCs/>
-          <w:sz w:val="24"/>
-          <w:szCs w:val="24"/>
-          <w:lang w:val="en-US"/>
-        </w:rPr>
-        <w:t>Throughput</w:t>
-      </w:r>
-      <w:r>
-        <w:rPr>
-          <w:sz w:val="24"/>
-          <w:szCs w:val="24"/>
-          <w:lang w:val="en-US"/>
-        </w:rPr>
-        <w:t xml:space="preserve">: The system must be able to analyze and withstand a minimum of 100 concurrent users without failing or decreasing </w:t>
-      </w:r>
-      <w:r>
-        <w:rPr>
-          <w:sz w:val="24"/>
-          <w:szCs w:val="24"/>
-          <w:lang w:val="en-US"/>
-        </w:rPr>
-        <w:t>its</w:t>
-      </w:r>
-      <w:r>
-        <w:rPr>
-          <w:sz w:val="24"/>
-          <w:szCs w:val="24"/>
-          <w:lang w:val="en-US"/>
-        </w:rPr>
-        <w:t xml:space="preserve"> efficiency.</w:t>
-      </w:r>
-      <w:r>
-        <w:rPr>
-          <w:sz w:val="24"/>
-          <w:szCs w:val="24"/>
-          <w:lang w:val="en-US"/>
-        </w:rPr>
-        <w:br/>
-        <w:t xml:space="preserve">2. </w:t>
-      </w:r>
-      <w:r>
-        <w:rPr>
-          <w:b/>
-          <w:bCs/>
-          <w:sz w:val="24"/>
-          <w:szCs w:val="24"/>
-          <w:lang w:val="en-US"/>
-        </w:rPr>
-        <w:t xml:space="preserve">Real-time: </w:t>
-      </w:r>
-      <w:r>
-        <w:rPr>
-          <w:sz w:val="24"/>
-          <w:szCs w:val="24"/>
-          <w:lang w:val="en-US"/>
-        </w:rPr>
-        <w:t xml:space="preserve">The system will </w:t>
-      </w:r>
-      <w:r>
-        <w:rPr>
-          <w:sz w:val="24"/>
-          <w:szCs w:val="24"/>
-          <w:lang w:val="en-US"/>
-        </w:rPr>
-        <w:t xml:space="preserve">perform real tome </w:t>
-      </w:r>
-      <w:r>
-        <w:rPr>
-          <w:sz w:val="24"/>
-          <w:szCs w:val="24"/>
-          <w:lang w:val="en-US"/>
-        </w:rPr>
-        <w:t>analy</w:t>
-      </w:r>
-      <w:r>
-        <w:rPr>
-          <w:sz w:val="24"/>
-          <w:szCs w:val="24"/>
-          <w:lang w:val="en-US"/>
-        </w:rPr>
-        <w:t>sis of the user’s recordings and will provide feedback during the coaching session.</w:t>
-      </w:r>
-      <w:r>
-        <w:rPr>
-          <w:sz w:val="24"/>
-          <w:szCs w:val="24"/>
-          <w:lang w:val="en-US"/>
-        </w:rPr>
-        <w:br/>
-        <w:t xml:space="preserve">3. </w:t>
-      </w:r>
-      <w:r>
-        <w:rPr>
-          <w:b/>
-          <w:bCs/>
-          <w:sz w:val="24"/>
-          <w:szCs w:val="24"/>
-          <w:lang w:val="en-US"/>
-        </w:rPr>
-        <w:t xml:space="preserve">Speed: </w:t>
-      </w:r>
-      <w:r>
-        <w:rPr>
-          <w:sz w:val="24"/>
-          <w:szCs w:val="24"/>
-          <w:lang w:val="en-US"/>
-        </w:rPr>
-        <w:t>The system should handle every action the user making (registration, login, logout etc.) in a minimum of 5 seconds</w:t>
-      </w:r>
-      <w:r>
-        <w:rPr>
-          <w:sz w:val="24"/>
-          <w:szCs w:val="24"/>
-          <w:lang w:val="en-US"/>
-        </w:rPr>
-        <w:br/>
-      </w:r>
-      <w:r>
-        <w:rPr>
-          <w:sz w:val="24"/>
-          <w:szCs w:val="24"/>
-          <w:lang w:val="en-US"/>
-        </w:rPr>
-        <w:br/>
-      </w:r>
+      </w:pPr>
+      <w:r>
+        <w:rPr>
+          <w:sz w:val="24"/>
+          <w:szCs w:val="24"/>
+          <w:lang w:val="en-US"/>
+        </w:rPr>
+        <w:t>5</w:t>
+      </w:r>
+      <w:r>
+        <w:rPr>
+          <w:sz w:val="24"/>
+          <w:szCs w:val="24"/>
+          <w:lang w:val="en-US"/>
+        </w:rPr>
+        <w:t xml:space="preserve">. </w:t>
+      </w:r>
+      <w:r>
+        <w:rPr>
+          <w:b/>
+          <w:bCs/>
+          <w:sz w:val="24"/>
+          <w:szCs w:val="24"/>
+          <w:lang w:val="en-US"/>
+        </w:rPr>
+        <w:t xml:space="preserve">Memory: </w:t>
+      </w:r>
+      <w:r>
+        <w:rPr>
+          <w:sz w:val="24"/>
+          <w:szCs w:val="24"/>
+          <w:lang w:val="en-US"/>
+        </w:rPr>
+        <w:t>Since the system will be installed on the user phones the app should be no more than 5MB</w:t>
+      </w:r>
+      <w:r>
+        <w:rPr>
+          <w:sz w:val="24"/>
+          <w:szCs w:val="24"/>
+          <w:lang w:val="en-US"/>
+        </w:rPr>
+        <w:t>.</w:t>
+      </w:r>
+      <w:r>
+        <w:rPr>
+          <w:sz w:val="24"/>
+          <w:szCs w:val="24"/>
+          <w:lang w:val="en-US"/>
+        </w:rPr>
+        <w:br/>
+      </w:r>
+      <w:r>
+        <w:rPr>
+          <w:sz w:val="24"/>
+          <w:szCs w:val="24"/>
+          <w:lang w:val="en-US"/>
+        </w:rPr>
+        <w:br/>
+      </w:r>
+    </w:p>
+    <w:p>
+      <w:pPr>
+        <w:rPr>
+          <w:sz w:val="24"/>
+          <w:szCs w:val="24"/>
+          <w:lang w:val="en-US"/>
+        </w:rPr>
+      </w:pPr>
       <w:r>
         <w:rPr>
           <w:sz w:val="28"/>
@@ -288,6 +397,15 @@
         </w:rPr>
         <w:t>The system should recover gracefully from unexpected failures (no internet connection, dead battery etc.).</w:t>
       </w:r>
+    </w:p>
+    <w:p>
+      <w:pPr>
+        <w:rPr>
+          <w:sz w:val="24"/>
+          <w:szCs w:val="24"/>
+          <w:lang w:val="en-US"/>
+        </w:rPr>
+      </w:pPr>
       <w:r>
         <w:rPr>
           <w:sz w:val="24"/>
@@ -315,6 +433,15 @@
         </w:rPr>
         <w:t>The system should handle the data in the most accurate way without damaging the recordings.</w:t>
       </w:r>
+    </w:p>
+    <w:p>
+      <w:pPr>
+        <w:rPr>
+          <w:sz w:val="24"/>
+          <w:szCs w:val="24"/>
+          <w:lang w:val="en-US"/>
+        </w:rPr>
+      </w:pPr>
       <w:r>
         <w:rPr>
           <w:sz w:val="24"/>
@@ -346,19 +473,27 @@
         <w:rPr>
           <w:sz w:val="24"/>
           <w:szCs w:val="24"/>
+          <w:lang w:val="en-US"/>
+        </w:rPr>
+        <w:t>.</w:t>
+      </w:r>
+    </w:p>
+    <w:p>
+      <w:pPr>
+        <w:rPr>
+          <w:sz w:val="24"/>
+          <w:szCs w:val="24"/>
+          <w:lang w:val="en-US"/>
+        </w:rPr>
+      </w:pPr>
+      <w:r>
+        <w:rPr>
+          <w:rFonts w:hint="cs"/>
+          <w:sz w:val="24"/>
+          <w:szCs w:val="24"/>
           <w:rtl/>
           <w:lang w:val="en-US"/>
         </w:rPr>
-        <w:br/>
-      </w:r>
-      <w:r>
-        <w:rPr>
-          <w:rFonts w:hint="cs"/>
-          <w:sz w:val="24"/>
-          <w:szCs w:val="24"/>
-          <w:rtl/>
-          <w:lang w:val="en-US"/>
-        </w:rPr>
         <w:t>4</w:t>
       </w:r>
       <w:r>
@@ -386,6 +521,41 @@
           <w:lang w:val="en-US"/>
         </w:rPr>
         <w:t>Once a day the system should perform data-base backup.</w:t>
+      </w:r>
+    </w:p>
+    <w:p>
+      <w:pPr>
+        <w:rPr>
+          <w:sz w:val="24"/>
+          <w:szCs w:val="24"/>
+          <w:lang w:val="en-US"/>
+        </w:rPr>
+      </w:pPr>
+      <w:r>
+        <w:rPr>
+          <w:sz w:val="24"/>
+          <w:szCs w:val="24"/>
+          <w:lang w:val="en-US"/>
+        </w:rPr>
+        <w:t xml:space="preserve">5. </w:t>
+      </w:r>
+      <w:r>
+        <w:rPr>
+          <w:b/>
+          <w:bCs/>
+          <w:sz w:val="24"/>
+          <w:szCs w:val="24"/>
+          <w:lang w:val="en-US"/>
+        </w:rPr>
+        <w:t xml:space="preserve">User-History: </w:t>
+      </w:r>
+      <w:r>
+        <w:rPr>
+          <w:sz w:val="24"/>
+          <w:szCs w:val="24"/>
+          <w:lang w:val="en-US"/>
+        </w:rPr>
+        <w:t>The system should keep a log to backtrace any user’s action.</w:t>
       </w:r>
       <w:r>
         <w:rPr>
@@ -410,7 +580,229 @@
           <w:u w:val="single"/>
           <w:lang w:val="en-US"/>
         </w:rPr>
-        <w:t>Safety</w:t>
+        <w:t>Safety &amp; Security</w:t>
+      </w:r>
+      <w:r>
+        <w:rPr>
+          <w:sz w:val="28"/>
+          <w:szCs w:val="28"/>
+          <w:lang w:val="en-US"/>
+        </w:rPr>
+        <w:t>:</w:t>
+      </w:r>
+      <w:r>
+        <w:rPr>
+          <w:sz w:val="24"/>
+          <w:szCs w:val="24"/>
+          <w:lang w:val="en-US"/>
+        </w:rPr>
+        <w:br/>
+        <w:t>1</w:t>
+      </w:r>
+      <w:r>
+        <w:rPr>
+          <w:sz w:val="24"/>
+          <w:szCs w:val="24"/>
+          <w:lang w:val="en-US"/>
+        </w:rPr>
+        <w:t xml:space="preserve">. </w:t>
+      </w:r>
+      <w:r>
+        <w:rPr>
+          <w:b/>
+          <w:bCs/>
+          <w:sz w:val="24"/>
+          <w:szCs w:val="24"/>
+          <w:lang w:val="en-US"/>
+        </w:rPr>
+        <w:t xml:space="preserve">Discrete: </w:t>
+      </w:r>
+      <w:r>
+        <w:rPr>
+          <w:sz w:val="24"/>
+          <w:szCs w:val="24"/>
+          <w:lang w:val="en-US"/>
+        </w:rPr>
+        <w:t>The system should prevent the original user recording to be published or any other individual beside the recording’s user to hold the recording.</w:t>
+      </w:r>
+      <w:r>
+        <w:rPr>
+          <w:sz w:val="24"/>
+          <w:szCs w:val="24"/>
+          <w:lang w:val="en-US"/>
+        </w:rPr>
+        <w:br/>
+      </w:r>
+    </w:p>
+    <w:p>
+      <w:pPr>
+        <w:rPr>
+          <w:sz w:val="24"/>
+          <w:szCs w:val="24"/>
+          <w:lang w:val="en-US"/>
+        </w:rPr>
+      </w:pPr>
+      <w:r>
+        <w:rPr>
+          <w:sz w:val="24"/>
+          <w:szCs w:val="24"/>
+          <w:lang w:val="en-US"/>
+        </w:rPr>
+        <w:t>2</w:t>
+      </w:r>
+      <w:r>
+        <w:rPr>
+          <w:sz w:val="24"/>
+          <w:szCs w:val="24"/>
+          <w:lang w:val="en-US"/>
+        </w:rPr>
+        <w:t xml:space="preserve">. </w:t>
+      </w:r>
+      <w:r>
+        <w:rPr>
+          <w:b/>
+          <w:bCs/>
+          <w:sz w:val="24"/>
+          <w:szCs w:val="24"/>
+          <w:lang w:val="en-US"/>
+        </w:rPr>
+        <w:t xml:space="preserve">User authenticator: </w:t>
+      </w:r>
+      <w:r>
+        <w:rPr>
+          <w:sz w:val="24"/>
+          <w:szCs w:val="24"/>
+          <w:lang w:val="en-US"/>
+        </w:rPr>
+        <w:t xml:space="preserve">The system should authenticate the user identity every time he is logged in or performing profile actions (change password, </w:t>
+      </w:r>
+      <w:r>
+        <w:rPr>
+          <w:sz w:val="24"/>
+          <w:szCs w:val="24"/>
+          <w:lang w:val="en-US"/>
+        </w:rPr>
+        <w:t>change email, etc.</w:t>
+      </w:r>
+      <w:r>
+        <w:rPr>
+          <w:sz w:val="24"/>
+          <w:szCs w:val="24"/>
+          <w:lang w:val="en-US"/>
+        </w:rPr>
+        <w:t>)</w:t>
+      </w:r>
+      <w:r>
+        <w:rPr>
+          <w:sz w:val="24"/>
+          <w:szCs w:val="24"/>
+          <w:lang w:val="en-US"/>
+        </w:rPr>
+        <w:br/>
+      </w:r>
+    </w:p>
+    <w:p>
+      <w:pPr>
+        <w:rPr>
+          <w:sz w:val="24"/>
+          <w:szCs w:val="24"/>
+          <w:lang w:val="en-US"/>
+        </w:rPr>
+      </w:pPr>
+      <w:r>
+        <w:rPr>
+          <w:sz w:val="24"/>
+          <w:szCs w:val="24"/>
+          <w:lang w:val="en-US"/>
+        </w:rPr>
+        <w:t xml:space="preserve">3. </w:t>
+      </w:r>
+      <w:r>
+        <w:rPr>
+          <w:b/>
+          <w:bCs/>
+          <w:sz w:val="24"/>
+          <w:szCs w:val="24"/>
+          <w:lang w:val="en-US"/>
+        </w:rPr>
+        <w:t xml:space="preserve">Encryption: </w:t>
+      </w:r>
+      <w:r>
+        <w:rPr>
+          <w:sz w:val="24"/>
+          <w:szCs w:val="24"/>
+          <w:lang w:val="en-US"/>
+        </w:rPr>
+        <w:t xml:space="preserve">Sensitive information like user’s email, address etc. must be </w:t>
+      </w:r>
+      <w:proofErr w:type="spellStart"/>
+      <w:r>
+        <w:rPr>
+          <w:sz w:val="24"/>
+          <w:szCs w:val="24"/>
+          <w:lang w:val="en-US"/>
+        </w:rPr>
+        <w:t>ancryped</w:t>
+      </w:r>
+      <w:proofErr w:type="spellEnd"/>
+      <w:r>
+        <w:rPr>
+          <w:sz w:val="24"/>
+          <w:szCs w:val="24"/>
+          <w:lang w:val="en-US"/>
+        </w:rPr>
+        <w:t xml:space="preserve"> using SHA-512</w:t>
+      </w:r>
+      <w:r>
+        <w:rPr>
+          <w:sz w:val="24"/>
+          <w:szCs w:val="24"/>
+          <w:lang w:val="en-US"/>
+        </w:rPr>
+        <w:br/>
+      </w:r>
+      <w:r>
+        <w:rPr>
+          <w:sz w:val="24"/>
+          <w:szCs w:val="24"/>
+          <w:lang w:val="en-US"/>
+        </w:rPr>
+        <w:lastRenderedPageBreak/>
+        <w:t xml:space="preserve">4. </w:t>
+      </w:r>
+      <w:r>
+        <w:rPr>
+          <w:b/>
+          <w:bCs/>
+          <w:sz w:val="24"/>
+          <w:szCs w:val="24"/>
+          <w:lang w:val="en-US"/>
+        </w:rPr>
+        <w:t xml:space="preserve">Access Control: </w:t>
+      </w:r>
+      <w:r>
+        <w:rPr>
+          <w:sz w:val="24"/>
+          <w:szCs w:val="24"/>
+          <w:lang w:val="en-US"/>
+        </w:rPr>
+        <w:t>Different user roles (e.g. administrators, regular users) should have distinct levels of access to system functionalities</w:t>
+      </w:r>
+      <w:r>
+        <w:rPr>
+          <w:sz w:val="24"/>
+          <w:szCs w:val="24"/>
+          <w:lang w:val="en-US"/>
+        </w:rPr>
+        <w:br/>
+      </w:r>
+      <w:r>
+        <w:rPr>
+          <w:sz w:val="24"/>
+          <w:szCs w:val="24"/>
+          <w:lang w:val="en-US"/>
+        </w:rPr>
+        <w:br/>
       </w:r>
       <w:r>
         <w:rPr>
@@ -419,8 +811,215 @@
           <w:u w:val="single"/>
           <w:lang w:val="en-US"/>
         </w:rPr>
-        <w:t xml:space="preserve"> &amp; </w:t>
-      </w:r>
+        <w:t>Portability</w:t>
+      </w:r>
+      <w:r>
+        <w:rPr>
+          <w:sz w:val="28"/>
+          <w:szCs w:val="28"/>
+          <w:lang w:val="en-US"/>
+        </w:rPr>
+        <w:t>:</w:t>
+      </w:r>
+      <w:r>
+        <w:rPr>
+          <w:sz w:val="28"/>
+          <w:szCs w:val="28"/>
+          <w:lang w:val="en-US"/>
+        </w:rPr>
+        <w:br/>
+      </w:r>
+      <w:r>
+        <w:rPr>
+          <w:sz w:val="24"/>
+          <w:szCs w:val="24"/>
+          <w:lang w:val="en-US"/>
+        </w:rPr>
+        <w:t xml:space="preserve">1. </w:t>
+      </w:r>
+      <w:r>
+        <w:rPr>
+          <w:b/>
+          <w:bCs/>
+          <w:sz w:val="24"/>
+          <w:szCs w:val="24"/>
+          <w:lang w:val="en-US"/>
+        </w:rPr>
+        <w:t>Browser:</w:t>
+      </w:r>
+      <w:r>
+        <w:rPr>
+          <w:sz w:val="24"/>
+          <w:szCs w:val="24"/>
+          <w:lang w:val="en-US"/>
+        </w:rPr>
+        <w:t xml:space="preserve"> The system should be compatible with commonly used web browsers (Chrome, edge, </w:t>
+      </w:r>
+      <w:proofErr w:type="spellStart"/>
+      <w:r>
+        <w:rPr>
+          <w:sz w:val="24"/>
+          <w:szCs w:val="24"/>
+          <w:lang w:val="en-US"/>
+        </w:rPr>
+        <w:t>safary</w:t>
+      </w:r>
+      <w:proofErr w:type="spellEnd"/>
+      <w:r>
+        <w:rPr>
+          <w:sz w:val="24"/>
+          <w:szCs w:val="24"/>
+          <w:lang w:val="en-US"/>
+        </w:rPr>
+        <w:t xml:space="preserve">, </w:t>
+      </w:r>
+      <w:proofErr w:type="spellStart"/>
+      <w:r>
+        <w:rPr>
+          <w:sz w:val="24"/>
+          <w:szCs w:val="24"/>
+          <w:lang w:val="en-US"/>
+        </w:rPr>
+        <w:t>mozilla</w:t>
+      </w:r>
+      <w:proofErr w:type="spellEnd"/>
+      <w:r>
+        <w:rPr>
+          <w:sz w:val="24"/>
+          <w:szCs w:val="24"/>
+          <w:lang w:val="en-US"/>
+        </w:rPr>
+        <w:t>)</w:t>
+      </w:r>
+      <w:r>
+        <w:rPr>
+          <w:sz w:val="24"/>
+          <w:szCs w:val="24"/>
+          <w:lang w:val="en-US"/>
+        </w:rPr>
+        <w:br/>
+      </w:r>
+    </w:p>
+    <w:p>
+      <w:pPr>
+        <w:rPr>
+          <w:sz w:val="24"/>
+          <w:szCs w:val="24"/>
+          <w:lang w:val="en-US"/>
+        </w:rPr>
+      </w:pPr>
+      <w:r>
+        <w:rPr>
+          <w:sz w:val="24"/>
+          <w:szCs w:val="24"/>
+          <w:lang w:val="en-US"/>
+        </w:rPr>
+        <w:t>2.</w:t>
+      </w:r>
+      <w:r>
+        <w:rPr>
+          <w:sz w:val="24"/>
+          <w:szCs w:val="24"/>
+          <w:lang w:val="en-US"/>
+        </w:rPr>
+        <w:t xml:space="preserve"> </w:t>
+      </w:r>
+      <w:r>
+        <w:rPr>
+          <w:b/>
+          <w:bCs/>
+          <w:sz w:val="24"/>
+          <w:szCs w:val="24"/>
+          <w:lang w:val="en-US"/>
+        </w:rPr>
+        <w:t xml:space="preserve">OS: </w:t>
+      </w:r>
+      <w:r>
+        <w:rPr>
+          <w:sz w:val="24"/>
+          <w:szCs w:val="24"/>
+          <w:lang w:val="en-US"/>
+        </w:rPr>
+        <w:t xml:space="preserve">The system must be compatible with popular OS systems for both pc and cellphone devices (android, </w:t>
+      </w:r>
+      <w:proofErr w:type="gramStart"/>
+      <w:r>
+        <w:rPr>
+          <w:sz w:val="24"/>
+          <w:szCs w:val="24"/>
+          <w:lang w:val="en-US"/>
+        </w:rPr>
+        <w:t>iOS</w:t>
+      </w:r>
+      <w:proofErr w:type="gramEnd"/>
+      <w:r>
+        <w:rPr>
+          <w:sz w:val="24"/>
+          <w:szCs w:val="24"/>
+          <w:lang w:val="en-US"/>
+        </w:rPr>
+        <w:t xml:space="preserve"> and Microsoft)</w:t>
+      </w:r>
+      <w:r>
+        <w:rPr>
+          <w:sz w:val="24"/>
+          <w:szCs w:val="24"/>
+          <w:lang w:val="en-US"/>
+        </w:rPr>
+        <w:br/>
+      </w:r>
+    </w:p>
+    <w:p>
+      <w:pPr>
+        <w:rPr>
+          <w:sz w:val="24"/>
+          <w:szCs w:val="24"/>
+          <w:lang w:val="en-US"/>
+        </w:rPr>
+      </w:pPr>
+      <w:r>
+        <w:rPr>
+          <w:sz w:val="24"/>
+          <w:szCs w:val="24"/>
+          <w:lang w:val="en-US"/>
+        </w:rPr>
+        <w:t xml:space="preserve">3. </w:t>
+      </w:r>
+      <w:r>
+        <w:rPr>
+          <w:b/>
+          <w:bCs/>
+          <w:sz w:val="24"/>
+          <w:szCs w:val="24"/>
+          <w:lang w:val="en-US"/>
+        </w:rPr>
+        <w:t xml:space="preserve">Multilingual Support: </w:t>
+      </w:r>
+      <w:r>
+        <w:rPr>
+          <w:sz w:val="24"/>
+          <w:szCs w:val="24"/>
+          <w:lang w:val="en-US"/>
+        </w:rPr>
+        <w:t xml:space="preserve">The system should </w:t>
+      </w:r>
+      <w:r>
+        <w:rPr>
+          <w:sz w:val="24"/>
+          <w:szCs w:val="24"/>
+          <w:lang w:val="en-US"/>
+        </w:rPr>
+        <w:t>support text in English and Hebrew, utilizing Unicode for character representation.</w:t>
+      </w:r>
+    </w:p>
+    <w:p>
+      <w:pPr>
+        <w:rPr>
+          <w:sz w:val="24"/>
+          <w:szCs w:val="24"/>
+          <w:lang w:val="en-US"/>
+        </w:rPr>
+      </w:pPr>
       <w:r>
         <w:rPr>
           <w:sz w:val="28"/>
@@ -428,196 +1027,7 @@
           <w:u w:val="single"/>
           <w:lang w:val="en-US"/>
         </w:rPr>
-        <w:t>Security</w:t>
-      </w:r>
-      <w:r>
-        <w:rPr>
-          <w:sz w:val="28"/>
-          <w:szCs w:val="28"/>
-          <w:lang w:val="en-US"/>
-        </w:rPr>
-        <w:t>:</w:t>
-      </w:r>
-      <w:r>
-        <w:rPr>
-          <w:sz w:val="24"/>
-          <w:szCs w:val="24"/>
-          <w:lang w:val="en-US"/>
-        </w:rPr>
-        <w:br/>
-        <w:t>1</w:t>
-      </w:r>
-      <w:r>
-        <w:rPr>
-          <w:sz w:val="24"/>
-          <w:szCs w:val="24"/>
-          <w:lang w:val="en-US"/>
-        </w:rPr>
-        <w:t xml:space="preserve">. </w:t>
-      </w:r>
-      <w:r>
-        <w:rPr>
-          <w:b/>
-          <w:bCs/>
-          <w:sz w:val="24"/>
-          <w:szCs w:val="24"/>
-          <w:lang w:val="en-US"/>
-        </w:rPr>
-        <w:t xml:space="preserve">Discrete: </w:t>
-      </w:r>
-      <w:r>
-        <w:rPr>
-          <w:sz w:val="24"/>
-          <w:szCs w:val="24"/>
-          <w:lang w:val="en-US"/>
-        </w:rPr>
-        <w:t>The system should prevent the original user recording to be published or any other individual beside the recording’s user to hold the recording.</w:t>
-      </w:r>
-      <w:r>
-        <w:rPr>
-          <w:sz w:val="24"/>
-          <w:szCs w:val="24"/>
-          <w:lang w:val="en-US"/>
-        </w:rPr>
-        <w:br/>
-      </w:r>
-      <w:r>
-        <w:rPr>
-          <w:sz w:val="24"/>
-          <w:szCs w:val="24"/>
-          <w:lang w:val="en-US"/>
-        </w:rPr>
-        <w:t>2</w:t>
-      </w:r>
-      <w:r>
-        <w:rPr>
-          <w:sz w:val="24"/>
-          <w:szCs w:val="24"/>
-          <w:lang w:val="en-US"/>
-        </w:rPr>
-        <w:t xml:space="preserve">. </w:t>
-      </w:r>
-      <w:r>
-        <w:rPr>
-          <w:b/>
-          <w:bCs/>
-          <w:sz w:val="24"/>
-          <w:szCs w:val="24"/>
-          <w:lang w:val="en-US"/>
-        </w:rPr>
-        <w:t xml:space="preserve">User authenticator: </w:t>
-      </w:r>
-      <w:r>
-        <w:rPr>
-          <w:sz w:val="24"/>
-          <w:szCs w:val="24"/>
-          <w:lang w:val="en-US"/>
-        </w:rPr>
-        <w:t xml:space="preserve">The system should authenticate the user identity every time he is logged in or performing profile actions (change password, </w:t>
-      </w:r>
-      <w:r>
-        <w:rPr>
-          <w:sz w:val="24"/>
-          <w:szCs w:val="24"/>
-          <w:lang w:val="en-US"/>
-        </w:rPr>
-        <w:t>change email, etc.</w:t>
-      </w:r>
-      <w:r>
-        <w:rPr>
-          <w:sz w:val="24"/>
-          <w:szCs w:val="24"/>
-          <w:lang w:val="en-US"/>
-        </w:rPr>
-        <w:t>)</w:t>
-      </w:r>
-      <w:r>
-        <w:rPr>
-          <w:sz w:val="24"/>
-          <w:szCs w:val="24"/>
-          <w:lang w:val="en-US"/>
-        </w:rPr>
-        <w:br/>
-        <w:t xml:space="preserve">3. </w:t>
-      </w:r>
-      <w:r>
-        <w:rPr>
-          <w:b/>
-          <w:bCs/>
-          <w:sz w:val="24"/>
-          <w:szCs w:val="24"/>
-          <w:lang w:val="en-US"/>
-        </w:rPr>
-        <w:t xml:space="preserve">Encryption: </w:t>
-      </w:r>
-      <w:r>
-        <w:rPr>
-          <w:sz w:val="24"/>
-          <w:szCs w:val="24"/>
-          <w:lang w:val="en-US"/>
-        </w:rPr>
-        <w:t xml:space="preserve">Sensitive information like user’s email, address etc. must be </w:t>
-      </w:r>
-      <w:proofErr w:type="spellStart"/>
-      <w:r>
-        <w:rPr>
-          <w:sz w:val="24"/>
-          <w:szCs w:val="24"/>
-          <w:lang w:val="en-US"/>
-        </w:rPr>
-        <w:t>ancryped</w:t>
-      </w:r>
-      <w:proofErr w:type="spellEnd"/>
-      <w:r>
-        <w:rPr>
-          <w:sz w:val="24"/>
-          <w:szCs w:val="24"/>
-          <w:lang w:val="en-US"/>
-        </w:rPr>
-        <w:t xml:space="preserve"> using SHA-512</w:t>
-      </w:r>
-      <w:r>
-        <w:rPr>
-          <w:sz w:val="24"/>
-          <w:szCs w:val="24"/>
-          <w:lang w:val="en-US"/>
-        </w:rPr>
-        <w:br/>
-        <w:t xml:space="preserve">4. </w:t>
-      </w:r>
-      <w:r>
-        <w:rPr>
-          <w:b/>
-          <w:bCs/>
-          <w:sz w:val="24"/>
-          <w:szCs w:val="24"/>
-          <w:lang w:val="en-US"/>
-        </w:rPr>
-        <w:t xml:space="preserve">Access Control: </w:t>
-      </w:r>
-      <w:r>
-        <w:rPr>
-          <w:sz w:val="24"/>
-          <w:szCs w:val="24"/>
-          <w:lang w:val="en-US"/>
-        </w:rPr>
-        <w:t>Different user roles (e.g. administrators, regular users) should have distinct levels of access to system functionalities</w:t>
-      </w:r>
-      <w:r>
-        <w:rPr>
-          <w:sz w:val="24"/>
-          <w:szCs w:val="24"/>
-          <w:lang w:val="en-US"/>
-        </w:rPr>
-        <w:br/>
-      </w:r>
-      <w:r>
-        <w:rPr>
-          <w:sz w:val="24"/>
-          <w:szCs w:val="24"/>
-          <w:lang w:val="en-US"/>
-        </w:rPr>
-        <w:br/>
+        <w:t>Usability:</w:t>
       </w:r>
       <w:r>
         <w:rPr>
@@ -626,22 +1036,6 @@
           <w:u w:val="single"/>
           <w:lang w:val="en-US"/>
         </w:rPr>
-        <w:t>Portability</w:t>
-      </w:r>
-      <w:r>
-        <w:rPr>
-          <w:sz w:val="28"/>
-          <w:szCs w:val="28"/>
-          <w:lang w:val="en-US"/>
-        </w:rPr>
-        <w:t>:</w:t>
-      </w:r>
-      <w:r>
-        <w:rPr>
-          <w:sz w:val="28"/>
-          <w:szCs w:val="28"/>
-          <w:lang w:val="en-US"/>
-        </w:rPr>
         <w:br/>
       </w:r>
       <w:r>
@@ -660,63 +1054,12 @@
           <w:szCs w:val="24"/>
           <w:lang w:val="en-US"/>
         </w:rPr>
-        <w:t>Browser:</w:t>
-      </w:r>
-      <w:r>
-        <w:rPr>
-          <w:sz w:val="24"/>
-          <w:szCs w:val="24"/>
-          <w:lang w:val="en-US"/>
-        </w:rPr>
-        <w:t xml:space="preserve"> The system should be compatible with commonly used web browsers (Chrome, edge, </w:t>
-      </w:r>
-      <w:proofErr w:type="spellStart"/>
-      <w:r>
-        <w:rPr>
-          <w:sz w:val="24"/>
-          <w:szCs w:val="24"/>
-          <w:lang w:val="en-US"/>
-        </w:rPr>
-        <w:t>safary</w:t>
-      </w:r>
-      <w:proofErr w:type="spellEnd"/>
-      <w:r>
-        <w:rPr>
-          <w:sz w:val="24"/>
-          <w:szCs w:val="24"/>
-          <w:lang w:val="en-US"/>
-        </w:rPr>
-        <w:t xml:space="preserve">, </w:t>
-      </w:r>
-      <w:proofErr w:type="spellStart"/>
-      <w:r>
-        <w:rPr>
-          <w:sz w:val="24"/>
-          <w:szCs w:val="24"/>
-          <w:lang w:val="en-US"/>
-        </w:rPr>
-        <w:t>mozilla</w:t>
-      </w:r>
-      <w:proofErr w:type="spellEnd"/>
-      <w:r>
-        <w:rPr>
-          <w:sz w:val="24"/>
-          <w:szCs w:val="24"/>
-          <w:lang w:val="en-US"/>
-        </w:rPr>
-        <w:t>)</w:t>
-      </w:r>
-      <w:r>
-        <w:rPr>
-          <w:sz w:val="24"/>
-          <w:szCs w:val="24"/>
-          <w:lang w:val="en-US"/>
-        </w:rPr>
-        <w:br/>
-        <w:t>2.</w:t>
-      </w:r>
-      <w:r>
-        <w:rPr>
+        <w:t>Accessibility:</w:t>
+      </w:r>
+      <w:r>
+        <w:rPr>
+          <w:b/>
+          <w:bCs/>
           <w:sz w:val="24"/>
           <w:szCs w:val="24"/>
           <w:lang w:val="en-US"/>
@@ -725,246 +1068,234 @@
       </w:r>
       <w:r>
         <w:rPr>
-          <w:b/>
-          <w:bCs/>
-          <w:sz w:val="24"/>
-          <w:szCs w:val="24"/>
-          <w:lang w:val="en-US"/>
-        </w:rPr>
-        <w:t xml:space="preserve">OS: </w:t>
-      </w:r>
-      <w:r>
-        <w:rPr>
-          <w:sz w:val="24"/>
-          <w:szCs w:val="24"/>
-          <w:lang w:val="en-US"/>
-        </w:rPr>
-        <w:t>The system must be compatible with popular OS systems for both pc and cellphone devices (android, iOS and Microsoft)</w:t>
-      </w:r>
-      <w:r>
-        <w:rPr>
-          <w:sz w:val="24"/>
-          <w:szCs w:val="24"/>
-          <w:lang w:val="en-US"/>
-        </w:rPr>
-        <w:br/>
-        <w:t xml:space="preserve">3. </w:t>
-      </w:r>
-      <w:r>
-        <w:rPr>
-          <w:b/>
-          <w:bCs/>
-          <w:sz w:val="24"/>
-          <w:szCs w:val="24"/>
-          <w:lang w:val="en-US"/>
-        </w:rPr>
-        <w:t xml:space="preserve">Multilingual Support: </w:t>
-      </w:r>
-      <w:r>
-        <w:rPr>
-          <w:sz w:val="24"/>
-          <w:szCs w:val="24"/>
-          <w:lang w:val="en-US"/>
-        </w:rPr>
-        <w:t xml:space="preserve">The system should </w:t>
-      </w:r>
-      <w:r>
-        <w:rPr>
-          <w:sz w:val="24"/>
-          <w:szCs w:val="24"/>
-          <w:lang w:val="en-US"/>
-        </w:rPr>
-        <w:t>support text in English and Hebrew, utilizing Unicode for character representation.</w:t>
+          <w:sz w:val="24"/>
+          <w:szCs w:val="24"/>
+          <w:lang w:val="en-US"/>
+        </w:rPr>
+        <w:t>The system will adhere to accessibility standards to ensure usability for users with disabilities.</w:t>
+      </w:r>
+      <w:r>
+        <w:rPr>
+          <w:sz w:val="24"/>
+          <w:szCs w:val="24"/>
+          <w:rtl/>
+          <w:lang w:val="en-US"/>
+        </w:rPr>
+        <w:br/>
       </w:r>
     </w:p>
     <w:p>
       <w:pPr>
         <w:rPr>
-          <w:sz w:val="24"/>
-          <w:szCs w:val="24"/>
-          <w:lang w:val="en-US"/>
-        </w:rPr>
-      </w:pPr>
-      <w:r>
-        <w:rPr>
           <w:sz w:val="28"/>
           <w:szCs w:val="28"/>
           <w:u w:val="single"/>
-          <w:lang w:val="en-US"/>
-        </w:rPr>
-        <w:t>Usability:</w:t>
-      </w:r>
+        </w:rPr>
+      </w:pPr>
+      <w:r>
+        <w:rPr>
+          <w:sz w:val="24"/>
+          <w:szCs w:val="24"/>
+          <w:lang w:val="en-US"/>
+        </w:rPr>
+        <w:t xml:space="preserve">2. </w:t>
+      </w:r>
+      <w:r>
+        <w:rPr>
+          <w:b/>
+          <w:bCs/>
+          <w:sz w:val="24"/>
+          <w:szCs w:val="24"/>
+          <w:lang w:val="en-US"/>
+        </w:rPr>
+        <w:t xml:space="preserve">User Training: </w:t>
+      </w:r>
+      <w:r>
+        <w:rPr>
+          <w:sz w:val="24"/>
+          <w:szCs w:val="24"/>
+          <w:lang w:val="en-US"/>
+        </w:rPr>
+        <w:t xml:space="preserve">The system must be easy to use, self-explanatory and to </w:t>
+      </w:r>
+      <w:r>
+        <w:rPr>
+          <w:sz w:val="24"/>
+          <w:szCs w:val="24"/>
+          <w:lang w:val="en-US"/>
+        </w:rPr>
+        <w:t>aid</w:t>
+      </w:r>
+      <w:r>
+        <w:rPr>
+          <w:sz w:val="24"/>
+          <w:szCs w:val="24"/>
+          <w:lang w:val="en-US"/>
+        </w:rPr>
+        <w:t xml:space="preserve"> those who struggling with the user interface (provide detailed icons, </w:t>
+      </w:r>
+      <w:proofErr w:type="spellStart"/>
+      <w:r>
+        <w:rPr>
+          <w:sz w:val="24"/>
+          <w:szCs w:val="24"/>
+          <w:lang w:val="en-US"/>
+        </w:rPr>
+        <w:t>etc</w:t>
+      </w:r>
+      <w:proofErr w:type="spellEnd"/>
+      <w:r>
+        <w:rPr>
+          <w:sz w:val="24"/>
+          <w:szCs w:val="24"/>
+          <w:lang w:val="en-US"/>
+        </w:rPr>
+        <w:t>)</w:t>
+      </w:r>
+      <w:r>
+        <w:rPr>
+          <w:sz w:val="24"/>
+          <w:szCs w:val="24"/>
+          <w:lang w:val="en-US"/>
+        </w:rPr>
+        <w:br/>
+      </w:r>
+    </w:p>
+    <w:p>
+      <w:pPr>
+        <w:rPr>
+          <w:sz w:val="24"/>
+          <w:szCs w:val="24"/>
+          <w:lang w:val="en-US"/>
+        </w:rPr>
+      </w:pPr>
       <w:r>
         <w:rPr>
           <w:sz w:val="28"/>
           <w:szCs w:val="28"/>
           <w:u w:val="single"/>
-          <w:lang w:val="en-US"/>
-        </w:rPr>
-        <w:br/>
-      </w:r>
-      <w:r>
-        <w:rPr>
-          <w:sz w:val="24"/>
-          <w:szCs w:val="24"/>
-          <w:lang w:val="en-US"/>
-        </w:rPr>
-        <w:t xml:space="preserve">1. </w:t>
-      </w:r>
-      <w:r>
-        <w:rPr>
-          <w:b/>
-          <w:bCs/>
-          <w:sz w:val="24"/>
-          <w:szCs w:val="24"/>
-          <w:lang w:val="en-US"/>
-        </w:rPr>
-        <w:t>Accessibility:</w:t>
-      </w:r>
-      <w:r>
-        <w:rPr>
-          <w:b/>
-          <w:bCs/>
-          <w:sz w:val="24"/>
-          <w:szCs w:val="24"/>
-          <w:lang w:val="en-US"/>
-        </w:rPr>
-        <w:t xml:space="preserve"> </w:t>
-      </w:r>
-      <w:r>
-        <w:rPr>
-          <w:sz w:val="24"/>
-          <w:szCs w:val="24"/>
-          <w:lang w:val="en-US"/>
-        </w:rPr>
-        <w:t>The system will adhere to accessibility standards to ensure usability for users with disabilities.</w:t>
-      </w:r>
-      <w:r>
-        <w:rPr>
-          <w:sz w:val="24"/>
-          <w:szCs w:val="24"/>
-          <w:rtl/>
-          <w:lang w:val="en-US"/>
-        </w:rPr>
-        <w:br/>
-      </w:r>
-      <w:r>
-        <w:rPr>
-          <w:sz w:val="24"/>
-          <w:szCs w:val="24"/>
-          <w:lang w:val="en-US"/>
-        </w:rPr>
-        <w:lastRenderedPageBreak/>
-        <w:t xml:space="preserve">2. </w:t>
-      </w:r>
-      <w:r>
-        <w:rPr>
-          <w:b/>
-          <w:bCs/>
-          <w:sz w:val="24"/>
-          <w:szCs w:val="24"/>
-          <w:lang w:val="en-US"/>
-        </w:rPr>
-        <w:t xml:space="preserve">User Training: </w:t>
-      </w:r>
-      <w:r>
-        <w:rPr>
-          <w:sz w:val="24"/>
-          <w:szCs w:val="24"/>
-          <w:lang w:val="en-US"/>
-        </w:rPr>
-        <w:t xml:space="preserve">The system must be easy to use, self-explanatory and to </w:t>
-      </w:r>
-      <w:r>
-        <w:rPr>
-          <w:sz w:val="24"/>
-          <w:szCs w:val="24"/>
-          <w:lang w:val="en-US"/>
-        </w:rPr>
-        <w:t>aid</w:t>
-      </w:r>
-      <w:r>
-        <w:rPr>
-          <w:sz w:val="24"/>
-          <w:szCs w:val="24"/>
-          <w:lang w:val="en-US"/>
-        </w:rPr>
-        <w:t xml:space="preserve"> those who struggling with the user interface (provide detailed icons, </w:t>
-      </w:r>
-      <w:proofErr w:type="spellStart"/>
-      <w:r>
-        <w:rPr>
-          <w:sz w:val="24"/>
-          <w:szCs w:val="24"/>
-          <w:lang w:val="en-US"/>
-        </w:rPr>
-        <w:t>etc</w:t>
-      </w:r>
-      <w:proofErr w:type="spellEnd"/>
-      <w:r>
-        <w:rPr>
-          <w:sz w:val="24"/>
-          <w:szCs w:val="24"/>
-          <w:lang w:val="en-US"/>
-        </w:rPr>
-        <w:t>)</w:t>
-      </w:r>
-      <w:r>
-        <w:rPr>
-          <w:sz w:val="24"/>
-          <w:szCs w:val="24"/>
-          <w:lang w:val="en-US"/>
-        </w:rPr>
-        <w:br/>
-      </w:r>
+        </w:rPr>
+        <w:t>Availability</w:t>
+      </w:r>
+      <w:r>
+        <w:rPr>
+          <w:sz w:val="24"/>
+          <w:szCs w:val="24"/>
+          <w:lang w:val="en-US"/>
+        </w:rPr>
+        <w:br/>
+        <w:t xml:space="preserve">1. The system must be available to the user </w:t>
+      </w:r>
+      <w:r>
+        <w:rPr>
+          <w:sz w:val="24"/>
+          <w:szCs w:val="24"/>
+          <w:lang w:val="en-US"/>
+        </w:rPr>
+        <w:t>99% of the</w:t>
+      </w:r>
+      <w:r>
+        <w:rPr>
+          <w:sz w:val="24"/>
+          <w:szCs w:val="24"/>
+          <w:lang w:val="en-US"/>
+        </w:rPr>
+        <w:t xml:space="preserve"> time</w:t>
+      </w:r>
+      <w:r>
+        <w:rPr>
+          <w:sz w:val="24"/>
+          <w:szCs w:val="24"/>
+          <w:lang w:val="en-US"/>
+        </w:rPr>
+        <w:t xml:space="preserve"> (1% for scheduled maintenance)</w:t>
+      </w:r>
+      <w:r>
+        <w:rPr>
+          <w:sz w:val="24"/>
+          <w:szCs w:val="24"/>
+          <w:lang w:val="en-US"/>
+        </w:rPr>
+        <w:t>.</w:t>
+      </w:r>
+    </w:p>
+    <w:p>
+      <w:pPr>
+        <w:rPr>
+          <w:sz w:val="24"/>
+          <w:szCs w:val="24"/>
+          <w:lang w:val="en-US"/>
+        </w:rPr>
+      </w:pPr>
       <w:r>
         <w:rPr>
           <w:sz w:val="28"/>
           <w:szCs w:val="28"/>
           <w:u w:val="single"/>
-        </w:rPr>
-        <w:t>Availability</w:t>
-      </w:r>
-      <w:r>
-        <w:rPr>
-          <w:sz w:val="24"/>
-          <w:szCs w:val="24"/>
-          <w:lang w:val="en-US"/>
-        </w:rPr>
-        <w:br/>
-        <w:t xml:space="preserve">1. The system must be available to the user </w:t>
-      </w:r>
-      <w:r>
-        <w:rPr>
-          <w:sz w:val="24"/>
-          <w:szCs w:val="24"/>
-          <w:lang w:val="en-US"/>
-        </w:rPr>
-        <w:t>99% of the</w:t>
-      </w:r>
-      <w:r>
-        <w:rPr>
-          <w:sz w:val="24"/>
-          <w:szCs w:val="24"/>
-          <w:lang w:val="en-US"/>
-        </w:rPr>
-        <w:t xml:space="preserve"> time</w:t>
-      </w:r>
-      <w:r>
-        <w:rPr>
-          <w:sz w:val="24"/>
-          <w:szCs w:val="24"/>
-          <w:lang w:val="en-US"/>
-        </w:rPr>
-        <w:t xml:space="preserve"> (1% for scheduled maintenance)</w:t>
-      </w:r>
-      <w:r>
-        <w:rPr>
-          <w:sz w:val="24"/>
-          <w:szCs w:val="24"/>
-          <w:lang w:val="en-US"/>
-        </w:rPr>
-        <w:t>.</w:t>
+          <w:lang w:val="en-US"/>
+        </w:rPr>
+        <w:t>Platform Constraints</w:t>
+      </w:r>
+      <w:r>
+        <w:rPr>
+          <w:sz w:val="28"/>
+          <w:szCs w:val="28"/>
+          <w:u w:val="single"/>
+          <w:lang w:val="en-US"/>
+        </w:rPr>
+        <w:br/>
+      </w:r>
+      <w:r>
+        <w:rPr>
+          <w:sz w:val="24"/>
+          <w:szCs w:val="24"/>
+          <w:lang w:val="en-US"/>
+        </w:rPr>
+        <w:t>1.</w:t>
+      </w:r>
+      <w:r>
+        <w:rPr>
+          <w:b/>
+          <w:bCs/>
+          <w:sz w:val="24"/>
+          <w:szCs w:val="24"/>
+          <w:lang w:val="en-US"/>
+        </w:rPr>
+        <w:t xml:space="preserve">Dev tools: </w:t>
+      </w:r>
+      <w:r>
+        <w:rPr>
+          <w:sz w:val="24"/>
+          <w:szCs w:val="24"/>
+          <w:lang w:val="en-US"/>
+        </w:rPr>
+        <w:t xml:space="preserve">The system development utilizes Unity for the Front-End and Python for the </w:t>
+      </w:r>
+      <w:proofErr w:type="gramStart"/>
+      <w:r>
+        <w:rPr>
+          <w:sz w:val="24"/>
+          <w:szCs w:val="24"/>
+          <w:lang w:val="en-US"/>
+        </w:rPr>
+        <w:t>Back-End</w:t>
+      </w:r>
+      <w:proofErr w:type="gramEnd"/>
+      <w:r>
+        <w:rPr>
+          <w:sz w:val="24"/>
+          <w:szCs w:val="24"/>
+          <w:lang w:val="en-US"/>
+        </w:rPr>
+        <w:t xml:space="preserve"> along with MongoDB database and docker.</w:t>
+      </w:r>
+      <w:r>
+        <w:rPr>
+          <w:sz w:val="24"/>
+          <w:szCs w:val="24"/>
+          <w:lang w:val="en-US"/>
+        </w:rPr>
+        <w:br/>
       </w:r>
     </w:p>
     <w:p>
@@ -977,18 +1308,160 @@
       </w:pPr>
       <w:r>
         <w:rPr>
+          <w:sz w:val="24"/>
+          <w:szCs w:val="24"/>
+          <w:lang w:val="en-US"/>
+        </w:rPr>
+        <w:t>2.</w:t>
+      </w:r>
+      <w:r>
+        <w:rPr>
+          <w:b/>
+          <w:bCs/>
+          <w:sz w:val="24"/>
+          <w:szCs w:val="24"/>
+          <w:lang w:val="en-US"/>
+        </w:rPr>
+        <w:t xml:space="preserve"> </w:t>
+      </w:r>
+      <w:r>
+        <w:rPr>
+          <w:b/>
+          <w:bCs/>
+          <w:sz w:val="24"/>
+          <w:szCs w:val="24"/>
+          <w:lang w:val="en-US"/>
+        </w:rPr>
+        <w:t xml:space="preserve">Libraries: </w:t>
+      </w:r>
+      <w:r>
+        <w:rPr>
+          <w:sz w:val="24"/>
+          <w:szCs w:val="24"/>
+          <w:lang w:val="en-US"/>
+        </w:rPr>
+        <w:t>The system will use (</w:t>
+      </w:r>
+      <w:r>
+        <w:rPr>
+          <w:b/>
+          <w:bCs/>
+          <w:sz w:val="24"/>
+          <w:szCs w:val="24"/>
+          <w:lang w:val="en-US"/>
+        </w:rPr>
+        <w:t xml:space="preserve">TODO: </w:t>
+      </w:r>
+      <w:r>
+        <w:rPr>
+          <w:sz w:val="24"/>
+          <w:szCs w:val="24"/>
+          <w:lang w:val="en-US"/>
+        </w:rPr>
+        <w:t>what libraries)</w:t>
+      </w:r>
+      <w:r>
+        <w:rPr>
+          <w:sz w:val="24"/>
+          <w:szCs w:val="24"/>
+          <w:lang w:val="en-US"/>
+        </w:rPr>
+        <w:br/>
+      </w:r>
+    </w:p>
+    <w:p>
+      <w:pPr>
+        <w:rPr>
+          <w:sz w:val="24"/>
+          <w:szCs w:val="24"/>
+          <w:lang w:val="en-US"/>
+        </w:rPr>
+      </w:pPr>
+      <w:r>
+        <w:rPr>
+          <w:sz w:val="24"/>
+          <w:szCs w:val="24"/>
+          <w:lang w:val="en-US"/>
+        </w:rPr>
+        <w:t xml:space="preserve">3. </w:t>
+      </w:r>
+      <w:r>
+        <w:rPr>
+          <w:b/>
+          <w:bCs/>
+          <w:sz w:val="24"/>
+          <w:szCs w:val="24"/>
+          <w:lang w:val="en-US"/>
+        </w:rPr>
+        <w:t xml:space="preserve">Audio: </w:t>
+      </w:r>
+      <w:r>
+        <w:rPr>
+          <w:sz w:val="24"/>
+          <w:szCs w:val="24"/>
+          <w:lang w:val="en-US"/>
+        </w:rPr>
+        <w:t>The system will be able to process wave and mp3 audio files.</w:t>
+      </w:r>
+    </w:p>
+    <w:p>
+      <w:pPr>
+        <w:rPr>
+          <w:b/>
+          <w:bCs/>
+          <w:sz w:val="24"/>
+          <w:szCs w:val="24"/>
+          <w:lang w:val="en-US"/>
+        </w:rPr>
+      </w:pPr>
+      <w:r>
+        <w:rPr>
           <w:sz w:val="28"/>
           <w:szCs w:val="28"/>
           <w:u w:val="single"/>
-          <w:lang w:val="en-US"/>
-        </w:rPr>
-        <w:t>Platform Constraints</w:t>
-      </w:r>
+        </w:rPr>
+        <w:t>SE Project constraints</w:t>
+      </w:r>
+      <w:r>
+        <w:rPr>
+          <w:sz w:val="24"/>
+          <w:szCs w:val="24"/>
+          <w:lang w:val="en-US"/>
+        </w:rPr>
+        <w:br/>
+      </w:r>
+      <w:r>
+        <w:rPr>
+          <w:b/>
+          <w:bCs/>
+          <w:sz w:val="24"/>
+          <w:szCs w:val="24"/>
+          <w:lang w:val="en-US"/>
+        </w:rPr>
+        <w:t>TODO</w:t>
+      </w:r>
+    </w:p>
+    <w:p>
+      <w:pPr>
+        <w:rPr>
+          <w:sz w:val="24"/>
+          <w:szCs w:val="24"/>
+          <w:lang w:val="en-US"/>
+        </w:rPr>
+      </w:pPr>
       <w:r>
         <w:rPr>
           <w:sz w:val="28"/>
           <w:szCs w:val="28"/>
           <w:u w:val="single"/>
+        </w:rPr>
+        <w:t>Special restrictions &amp; limitations</w:t>
+      </w:r>
+      <w:r>
+        <w:rPr>
+          <w:sz w:val="28"/>
+          <w:szCs w:val="28"/>
+          <w:u w:val="single"/>
           <w:lang w:val="en-US"/>
         </w:rPr>
         <w:br/>
@@ -1009,124 +1482,28 @@
           <w:szCs w:val="24"/>
           <w:lang w:val="en-US"/>
         </w:rPr>
-        <w:t xml:space="preserve">Dev tools: </w:t>
-      </w:r>
-      <w:r>
-        <w:rPr>
-          <w:sz w:val="24"/>
-          <w:szCs w:val="24"/>
-          <w:lang w:val="en-US"/>
-        </w:rPr>
-        <w:t>The system development utilizes Unity for the Front-End and Python for the Back-End along with MongoDB database and docker.</w:t>
-      </w:r>
-      <w:r>
-        <w:rPr>
-          <w:sz w:val="24"/>
-          <w:szCs w:val="24"/>
-          <w:lang w:val="en-US"/>
-        </w:rPr>
-        <w:br/>
-        <w:t>2.</w:t>
-      </w:r>
-      <w:r>
-        <w:rPr>
-          <w:b/>
-          <w:bCs/>
-          <w:sz w:val="24"/>
-          <w:szCs w:val="24"/>
-          <w:lang w:val="en-US"/>
-        </w:rPr>
-        <w:t xml:space="preserve"> </w:t>
-      </w:r>
-      <w:r>
-        <w:rPr>
-          <w:b/>
-          <w:bCs/>
-          <w:sz w:val="24"/>
-          <w:szCs w:val="24"/>
-          <w:lang w:val="en-US"/>
-        </w:rPr>
-        <w:t>L</w:t>
-      </w:r>
-      <w:r>
-        <w:rPr>
-          <w:b/>
-          <w:bCs/>
-          <w:sz w:val="24"/>
-          <w:szCs w:val="24"/>
-          <w:lang w:val="en-US"/>
-        </w:rPr>
-        <w:t>ibraries</w:t>
-      </w:r>
-      <w:r>
-        <w:rPr>
-          <w:b/>
-          <w:bCs/>
-          <w:sz w:val="24"/>
-          <w:szCs w:val="24"/>
-          <w:lang w:val="en-US"/>
-        </w:rPr>
-        <w:t xml:space="preserve">: </w:t>
-      </w:r>
-      <w:r>
-        <w:rPr>
-          <w:sz w:val="24"/>
-          <w:szCs w:val="24"/>
-          <w:lang w:val="en-US"/>
-        </w:rPr>
-        <w:t>The system will use (</w:t>
-      </w:r>
-      <w:r>
-        <w:rPr>
-          <w:b/>
-          <w:bCs/>
-          <w:sz w:val="24"/>
-          <w:szCs w:val="24"/>
-          <w:lang w:val="en-US"/>
-        </w:rPr>
-        <w:t xml:space="preserve">TODO: </w:t>
-      </w:r>
-      <w:r>
-        <w:rPr>
-          <w:sz w:val="24"/>
-          <w:szCs w:val="24"/>
-          <w:lang w:val="en-US"/>
-        </w:rPr>
-        <w:t>what libraries)</w:t>
-      </w:r>
-      <w:r>
-        <w:rPr>
-          <w:sz w:val="24"/>
-          <w:szCs w:val="24"/>
-          <w:lang w:val="en-US"/>
-        </w:rPr>
-        <w:br/>
-        <w:t xml:space="preserve">3. </w:t>
-      </w:r>
-      <w:r>
-        <w:rPr>
-          <w:b/>
-          <w:bCs/>
-          <w:sz w:val="24"/>
-          <w:szCs w:val="24"/>
-          <w:lang w:val="en-US"/>
-        </w:rPr>
-        <w:t xml:space="preserve">Audio: </w:t>
-      </w:r>
-      <w:r>
-        <w:rPr>
-          <w:sz w:val="24"/>
-          <w:szCs w:val="24"/>
-          <w:lang w:val="en-US"/>
-        </w:rPr>
-        <w:t>The system will be able to process wave and mp3 audio files.</w:t>
+        <w:t xml:space="preserve">Hebrew Support: </w:t>
+      </w:r>
+      <w:r>
+        <w:rPr>
+          <w:sz w:val="24"/>
+          <w:szCs w:val="24"/>
+          <w:lang w:val="en-US"/>
+        </w:rPr>
+        <w:t>unfortunately, there are no good speech to text modules to support word fixing in the program feedback.</w:t>
+      </w:r>
+      <w:r>
+        <w:rPr>
+          <w:sz w:val="24"/>
+          <w:szCs w:val="24"/>
+          <w:lang w:val="en-US"/>
+        </w:rPr>
+        <w:br/>
       </w:r>
     </w:p>
     <w:p>
       <w:pPr>
         <w:rPr>
-          <w:b/>
-          <w:bCs/>
           <w:sz w:val="24"/>
           <w:szCs w:val="24"/>
           <w:lang w:val="en-US"/>
@@ -1134,90 +1511,10 @@
       </w:pPr>
       <w:r>
         <w:rPr>
-          <w:sz w:val="28"/>
-          <w:szCs w:val="28"/>
-          <w:u w:val="single"/>
-        </w:rPr>
-        <w:t>SE Project constraints</w:t>
-      </w:r>
-      <w:r>
-        <w:rPr>
-          <w:sz w:val="24"/>
-          <w:szCs w:val="24"/>
-          <w:lang w:val="en-US"/>
-        </w:rPr>
-        <w:br/>
-      </w:r>
-      <w:r>
-        <w:rPr>
-          <w:b/>
-          <w:bCs/>
-          <w:sz w:val="24"/>
-          <w:szCs w:val="24"/>
-          <w:lang w:val="en-US"/>
-        </w:rPr>
-        <w:t>TODO</w:t>
-      </w:r>
-    </w:p>
-    <w:p>
-      <w:pPr>
-        <w:rPr>
-          <w:sz w:val="28"/>
-          <w:szCs w:val="28"/>
-          <w:u w:val="single"/>
-          <w:lang w:val="en-US"/>
-        </w:rPr>
-      </w:pPr>
-      <w:r>
-        <w:rPr>
-          <w:sz w:val="28"/>
-          <w:szCs w:val="28"/>
-          <w:u w:val="single"/>
-        </w:rPr>
-        <w:t>Special restrictions &amp; limitations</w:t>
-      </w:r>
-      <w:r>
-        <w:rPr>
-          <w:sz w:val="28"/>
-          <w:szCs w:val="28"/>
-          <w:u w:val="single"/>
-          <w:lang w:val="en-US"/>
-        </w:rPr>
-        <w:br/>
-      </w:r>
-      <w:r>
-        <w:rPr>
-          <w:sz w:val="24"/>
-          <w:szCs w:val="24"/>
-          <w:lang w:val="en-US"/>
-        </w:rPr>
-        <w:t>1.</w:t>
-      </w:r>
-      <w:r>
-        <w:rPr>
-          <w:b/>
-          <w:bCs/>
-          <w:sz w:val="24"/>
-          <w:szCs w:val="24"/>
-          <w:lang w:val="en-US"/>
-        </w:rPr>
-        <w:t xml:space="preserve">Hebrew Support: </w:t>
-      </w:r>
-      <w:r>
-        <w:rPr>
-          <w:sz w:val="24"/>
-          <w:szCs w:val="24"/>
-          <w:lang w:val="en-US"/>
-        </w:rPr>
-        <w:t>unfortunately, there are no good speech to text modules to support word fixing in the program feedback.</w:t>
-      </w:r>
-      <w:r>
-        <w:rPr>
-          <w:sz w:val="24"/>
-          <w:szCs w:val="24"/>
-          <w:lang w:val="en-US"/>
-        </w:rPr>
-        <w:br/>
+          <w:sz w:val="24"/>
+          <w:szCs w:val="24"/>
+          <w:lang w:val="en-US"/>
+        </w:rPr>
         <w:t xml:space="preserve">2. </w:t>
       </w:r>
       <w:r>
@@ -1272,61 +1569,32 @@
           <w:szCs w:val="24"/>
           <w:lang w:val="en-US"/>
         </w:rPr>
-        <w:t xml:space="preserve"> and speech to text will catch the gap between them and English</w:t>
-      </w:r>
-      <w:r>
-        <w:rPr>
-          <w:sz w:val="24"/>
-          <w:szCs w:val="24"/>
-          <w:lang w:val="en-US"/>
-        </w:rPr>
-        <w:br/>
-        <w:t xml:space="preserve">3. </w:t>
-      </w:r>
-      <w:r>
-        <w:rPr>
-          <w:b/>
-          <w:bCs/>
-          <w:sz w:val="24"/>
-          <w:szCs w:val="24"/>
-          <w:lang w:val="en-US"/>
-        </w:rPr>
-        <w:t xml:space="preserve">CPU Usage: </w:t>
-      </w:r>
-      <w:r>
-        <w:rPr>
-          <w:sz w:val="24"/>
-          <w:szCs w:val="24"/>
-          <w:lang w:val="en-US"/>
-        </w:rPr>
-        <w:t>The system should take no more than 20% of the device CPU</w:t>
-      </w:r>
-      <w:r>
-        <w:rPr>
-          <w:sz w:val="24"/>
-          <w:szCs w:val="24"/>
-          <w:lang w:val="en-US"/>
-        </w:rPr>
-        <w:br/>
-        <w:t xml:space="preserve">4. </w:t>
-      </w:r>
-      <w:r>
-        <w:rPr>
-          <w:b/>
-          <w:bCs/>
-          <w:sz w:val="24"/>
-          <w:szCs w:val="24"/>
-          <w:lang w:val="en-US"/>
-        </w:rPr>
-        <w:t xml:space="preserve">Memory: </w:t>
-      </w:r>
-      <w:r>
-        <w:rPr>
-          <w:sz w:val="24"/>
-          <w:szCs w:val="24"/>
-          <w:lang w:val="en-US"/>
-        </w:rPr>
-        <w:t>Since the system will be installed on the user phones the app should be no more than 5MB</w:t>
+        <w:t xml:space="preserve"> and speech to text will catch the gap between them and </w:t>
+      </w:r>
+      <w:r>
+        <w:rPr>
+          <w:sz w:val="24"/>
+          <w:szCs w:val="24"/>
+          <w:lang w:val="en-US"/>
+        </w:rPr>
+        <w:lastRenderedPageBreak/>
+        <w:t>English</w:t>
+      </w:r>
+      <w:r>
+        <w:rPr>
+          <w:sz w:val="24"/>
+          <w:szCs w:val="24"/>
+          <w:lang w:val="en-US"/>
+        </w:rPr>
+        <w:t>.</w:t>
+      </w:r>
+      <w:r>
+        <w:rPr>
+          <w:sz w:val="24"/>
+          <w:szCs w:val="24"/>
+          <w:lang w:val="en-US"/>
+        </w:rPr>
+        <w:br/>
       </w:r>
       <w:r>
         <w:rPr>

</xml_diff>

<commit_message>
ard almost complete, discard
</commit_message>
<xml_diff>
--- a/Docs/Non-functional-Req.docx
+++ b/Docs/Non-functional-Req.docx
@@ -4,40 +4,30 @@
   <w:body>
     <w:p>
       <w:pPr>
-        <w:jc w:val="center"/>
-        <w:rPr>
-          <w:b/>
-          <w:bCs/>
-          <w:sz w:val="36"/>
-          <w:szCs w:val="36"/>
-          <w:u w:val="single"/>
+        <w:pStyle w:val="1"/>
+        <w:rPr>
           <w:lang w:val="en-US"/>
         </w:rPr>
       </w:pPr>
-      <w:r>
-        <w:rPr>
-          <w:b/>
-          <w:bCs/>
-          <w:sz w:val="36"/>
-          <w:szCs w:val="36"/>
-          <w:u w:val="single"/>
+      <w:bookmarkStart w:id="0" w:name="_Hlk156828563"/>
+      <w:r>
+        <w:rPr>
+          <w:lang w:val="en-US"/>
+        </w:rPr>
+        <w:t xml:space="preserve">4. </w:t>
+      </w:r>
+      <w:r>
+        <w:rPr>
           <w:lang w:val="en-US"/>
         </w:rPr>
         <w:t xml:space="preserve">Non-functional </w:t>
       </w:r>
-      <w:proofErr w:type="spellStart"/>
-      <w:r>
-        <w:rPr>
-          <w:b/>
-          <w:bCs/>
-          <w:sz w:val="36"/>
-          <w:szCs w:val="36"/>
-          <w:u w:val="single"/>
-          <w:lang w:val="en-US"/>
-        </w:rPr>
-        <w:t>Reuierments</w:t>
-      </w:r>
-      <w:proofErr w:type="spellEnd"/>
+      <w:r>
+        <w:rPr>
+          <w:lang w:val="en-US"/>
+        </w:rPr>
+        <w:t>Requirements</w:t>
+      </w:r>
     </w:p>
     <w:p>
       <w:pPr>
@@ -241,15 +231,7 @@
           <w:szCs w:val="24"/>
           <w:lang w:val="en-US"/>
         </w:rPr>
-        <w:t>4</w:t>
-      </w:r>
-      <w:r>
-        <w:rPr>
-          <w:sz w:val="24"/>
-          <w:szCs w:val="24"/>
-          <w:lang w:val="en-US"/>
-        </w:rPr>
-        <w:t xml:space="preserve">. </w:t>
+        <w:t xml:space="preserve">4. </w:t>
       </w:r>
       <w:r>
         <w:rPr>
@@ -285,15 +267,7 @@
           <w:szCs w:val="24"/>
           <w:lang w:val="en-US"/>
         </w:rPr>
-        <w:t>5</w:t>
-      </w:r>
-      <w:r>
-        <w:rPr>
-          <w:sz w:val="24"/>
-          <w:szCs w:val="24"/>
-          <w:lang w:val="en-US"/>
-        </w:rPr>
-        <w:t xml:space="preserve">. </w:t>
+        <w:t xml:space="preserve">5. </w:t>
       </w:r>
       <w:r>
         <w:rPr>
@@ -311,15 +285,7 @@
           <w:szCs w:val="24"/>
           <w:lang w:val="en-US"/>
         </w:rPr>
-        <w:t>Since the system will be installed on the user phones the app should be no more than 5MB</w:t>
-      </w:r>
-      <w:r>
-        <w:rPr>
-          <w:sz w:val="24"/>
-          <w:szCs w:val="24"/>
-          <w:lang w:val="en-US"/>
-        </w:rPr>
-        <w:t>.</w:t>
+        <w:t>Since the system will be installed on the user phones the app should be no more than 5MB.</w:t>
       </w:r>
       <w:r>
         <w:rPr>
@@ -760,14 +726,6 @@
           <w:lang w:val="en-US"/>
         </w:rPr>
         <w:br/>
-      </w:r>
-      <w:r>
-        <w:rPr>
-          <w:sz w:val="24"/>
-          <w:szCs w:val="24"/>
-          <w:lang w:val="en-US"/>
-        </w:rPr>
-        <w:lastRenderedPageBreak/>
         <w:t xml:space="preserve">4. </w:t>
       </w:r>
       <w:r>
@@ -1440,6 +1398,16 @@
         </w:rPr>
         <w:t>TODO</w:t>
       </w:r>
+      <w:r>
+        <w:rPr>
+          <w:b/>
+          <w:bCs/>
+          <w:sz w:val="24"/>
+          <w:szCs w:val="24"/>
+          <w:lang w:val="en-US"/>
+        </w:rPr>
+        <w:tab/>
+      </w:r>
     </w:p>
     <w:p>
       <w:pPr>
@@ -1569,17 +1537,42 @@
           <w:szCs w:val="24"/>
           <w:lang w:val="en-US"/>
         </w:rPr>
-        <w:t xml:space="preserve"> and speech to text will catch the gap between them and </w:t>
-      </w:r>
-      <w:r>
-        <w:rPr>
-          <w:sz w:val="24"/>
-          <w:szCs w:val="24"/>
-          <w:lang w:val="en-US"/>
-        </w:rPr>
-        <w:lastRenderedPageBreak/>
+        <w:t xml:space="preserve"> and speech to text will catch the gap between them </w:t>
+      </w:r>
+      <w:proofErr w:type="gramStart"/>
+      <w:r>
+        <w:rPr>
+          <w:sz w:val="24"/>
+          <w:szCs w:val="24"/>
+          <w:lang w:val="en-US"/>
+        </w:rPr>
+        <w:t>and</w:t>
+      </w:r>
+      <w:r>
+        <w:rPr>
+          <w:sz w:val="24"/>
+          <w:szCs w:val="24"/>
+          <w:lang w:val="en-US"/>
+        </w:rPr>
+        <w:t xml:space="preserve"> </w:t>
+      </w:r>
+      <w:r>
+        <w:rPr>
+          <w:sz w:val="24"/>
+          <w:szCs w:val="24"/>
+          <w:lang w:val="en-US"/>
+        </w:rPr>
+        <w:t xml:space="preserve"> </w:t>
+      </w:r>
+      <w:r>
+        <w:rPr>
+          <w:sz w:val="24"/>
+          <w:szCs w:val="24"/>
+          <w:lang w:val="en-US"/>
+        </w:rPr>
         <w:t>English</w:t>
       </w:r>
+      <w:proofErr w:type="gramEnd"/>
       <w:r>
         <w:rPr>
           <w:sz w:val="24"/>
@@ -1640,6 +1633,7 @@
         </w:rPr>
         <w:br/>
       </w:r>
+      <w:bookmarkEnd w:id="0"/>
     </w:p>
     <w:sectPr>
       <w:pgSz w:w="11906" w:h="16838"/>

</xml_diff>